<commit_message>
lab1 and lab3's program files was added
</commit_message>
<xml_diff>
--- a/отчёт3.docx
+++ b/отчёт3.docx
@@ -1142,21 +1142,21 @@
         <w:rPr>
           <w:b w:val="0"/>
         </w:rPr>
-        <w:t xml:space="preserve">сравнение с искомым среднего элемента и в зависимости от этого выбор правой (верхней) половины или левой (нижней) для дальнейшего поиска. Таким же образом половины делятся на половины, пока искомый элемент не станет равен </w:t>
-      </w:r>
-      <w:proofErr w:type="spellStart"/>
-      <w:r>
-        <w:rPr>
-          <w:b w:val="0"/>
-        </w:rPr>
-        <w:t>среденему</w:t>
-      </w:r>
-      <w:proofErr w:type="spellEnd"/>
-      <w:r>
-        <w:rPr>
-          <w:b w:val="0"/>
-        </w:rPr>
-        <w:t>.</w:t>
+        <w:t>сравнение с искомым среднего элемента и в зависимости от этого выбор правой (верхней) половины или левой (нижней) для дальнейшего поиска. Таким же образом половины делятся на половины, пока иском</w:t>
+      </w:r>
+      <w:r>
+        <w:rPr>
+          <w:b w:val="0"/>
+        </w:rPr>
+        <w:t>ый элемент не станет равен сред</w:t>
+      </w:r>
+      <w:bookmarkStart w:id="0" w:name="_GoBack"/>
+      <w:bookmarkEnd w:id="0"/>
+      <w:r>
+        <w:rPr>
+          <w:b w:val="0"/>
+        </w:rPr>
+        <w:t>нему.</w:t>
       </w:r>
     </w:p>
     <w:p>
@@ -1509,7 +1509,9 @@
         <w:rPr>
           <w:rFonts w:cs="Times New Roman"/>
           <w:b w:val="0"/>
-          <w:szCs w:val="28"/>
+          <w:noProof/>
+          <w:szCs w:val="28"/>
+          <w:lang w:val="en-US"/>
         </w:rPr>
         <w:drawing>
           <wp:inline distT="0" distB="0" distL="0" distR="0" wp14:anchorId="165A6B7D" wp14:editId="521A6A66">
@@ -1547,8 +1549,6 @@
           </wp:inline>
         </w:drawing>
       </w:r>
-      <w:bookmarkStart w:id="0" w:name="_GoBack"/>
-      <w:bookmarkEnd w:id="0"/>
     </w:p>
     <w:p>
       <w:pPr>
@@ -4613,6 +4613,7 @@
         <w:rPr>
           <w:b w:val="0"/>
           <w:sz w:val="24"/>
+          <w:lang w:val="en-US"/>
         </w:rPr>
       </w:pPr>
       <w:r>
@@ -4623,37 +4624,60 @@
         </w:rPr>
         <w:t xml:space="preserve">    </w:t>
       </w:r>
-      <w:proofErr w:type="spellStart"/>
-      <w:r>
-        <w:rPr>
-          <w:b w:val="0"/>
-          <w:sz w:val="24"/>
-        </w:rPr>
-        <w:t>System.out.println</w:t>
-      </w:r>
-      <w:proofErr w:type="spellEnd"/>
-      <w:r>
-        <w:rPr>
-          <w:b w:val="0"/>
-          <w:sz w:val="24"/>
-        </w:rPr>
-        <w:t>("Отсортированный массив:");</w:t>
-      </w:r>
-    </w:p>
-    <w:p>
-      <w:pPr>
-        <w:pStyle w:val="a0"/>
-        <w:ind w:firstLine="0"/>
-        <w:rPr>
-          <w:b w:val="0"/>
-          <w:sz w:val="24"/>
-          <w:lang w:val="en-US"/>
-        </w:rPr>
-      </w:pPr>
-      <w:r>
-        <w:rPr>
-          <w:b w:val="0"/>
-          <w:sz w:val="24"/>
+      <w:r>
+        <w:rPr>
+          <w:b w:val="0"/>
+          <w:sz w:val="24"/>
+          <w:lang w:val="en-US"/>
+        </w:rPr>
+        <w:t>System.out.println("</w:t>
+      </w:r>
+      <w:r>
+        <w:rPr>
+          <w:b w:val="0"/>
+          <w:sz w:val="24"/>
+        </w:rPr>
+        <w:t>Отсортированный</w:t>
+      </w:r>
+      <w:r>
+        <w:rPr>
+          <w:b w:val="0"/>
+          <w:sz w:val="24"/>
+          <w:lang w:val="en-US"/>
+        </w:rPr>
+        <w:t xml:space="preserve"> </w:t>
+      </w:r>
+      <w:r>
+        <w:rPr>
+          <w:b w:val="0"/>
+          <w:sz w:val="24"/>
+        </w:rPr>
+        <w:t>массив</w:t>
+      </w:r>
+      <w:r>
+        <w:rPr>
+          <w:b w:val="0"/>
+          <w:sz w:val="24"/>
+          <w:lang w:val="en-US"/>
+        </w:rPr>
+        <w:t>:");</w:t>
+      </w:r>
+    </w:p>
+    <w:p>
+      <w:pPr>
+        <w:pStyle w:val="a0"/>
+        <w:ind w:firstLine="0"/>
+        <w:rPr>
+          <w:b w:val="0"/>
+          <w:sz w:val="24"/>
+          <w:lang w:val="en-US"/>
+        </w:rPr>
+      </w:pPr>
+      <w:r>
+        <w:rPr>
+          <w:b w:val="0"/>
+          <w:sz w:val="24"/>
+          <w:lang w:val="en-US"/>
         </w:rPr>
         <w:t xml:space="preserve">    </w:t>
       </w:r>
@@ -9373,7 +9397,7 @@
 </file>
 
 <file path=customXml/itemProps1.xml><?xml version="1.0" encoding="utf-8"?>
-<ds:datastoreItem xmlns:ds="http://schemas.openxmlformats.org/officeDocument/2006/customXml" ds:itemID="{1279A600-945A-49A1-AEF9-FA1D2A02D7DA}">
+<ds:datastoreItem xmlns:ds="http://schemas.openxmlformats.org/officeDocument/2006/customXml" ds:itemID="{AD4A6744-AD65-4AF4-B562-DE8071991492}">
   <ds:schemaRefs>
     <ds:schemaRef ds:uri="http://schemas.openxmlformats.org/officeDocument/2006/bibliography"/>
   </ds:schemaRefs>

</xml_diff>